<commit_message>
Modifications fichiers semaine 3.
</commit_message>
<xml_diff>
--- a/CDC.docx
+++ b/CDC.docx
@@ -53,8 +53,6 @@
         </w:rPr>
         <w:t>Responsable</w:t>
       </w:r>
-      <w:bookmarkStart w:id="0" w:name="_GoBack"/>
-      <w:bookmarkEnd w:id="0"/>
       <w:r>
         <w:rPr>
           <w:rFonts w:asciiTheme="majorHAnsi" w:hAnsiTheme="majorHAnsi"/>
@@ -1437,7 +1435,14 @@
           <w:rFonts w:asciiTheme="majorHAnsi" w:hAnsiTheme="majorHAnsi"/>
           <w:b/>
         </w:rPr>
-        <w:t xml:space="preserve">          TCP</w:t>
+        <w:t xml:space="preserve">          </w:t>
+      </w:r>
+      <w:r>
+        <w:rPr>
+          <w:rFonts w:asciiTheme="majorHAnsi" w:hAnsiTheme="majorHAnsi"/>
+          <w:b/>
+        </w:rPr>
+        <w:t>OPC</w:t>
       </w:r>
       <w:r>
         <w:rPr>
@@ -1634,13 +1639,37 @@
         <w:rPr>
           <w:rFonts w:asciiTheme="majorHAnsi" w:hAnsiTheme="majorHAnsi"/>
         </w:rPr>
-        <w:t xml:space="preserve">. Les documentations concernant leurs travaux </w:t>
-      </w:r>
-      <w:r>
-        <w:rPr>
-          <w:rFonts w:asciiTheme="majorHAnsi" w:hAnsiTheme="majorHAnsi"/>
-        </w:rPr>
-        <w:t xml:space="preserve">(spéculations) </w:t>
+        <w:t xml:space="preserve">. Les documentations concernant </w:t>
+      </w:r>
+      <w:r>
+        <w:rPr>
+          <w:rFonts w:asciiTheme="majorHAnsi" w:hAnsiTheme="majorHAnsi"/>
+        </w:rPr>
+        <w:t>ses</w:t>
+      </w:r>
+      <w:r>
+        <w:rPr>
+          <w:rFonts w:asciiTheme="majorHAnsi" w:hAnsiTheme="majorHAnsi"/>
+        </w:rPr>
+        <w:t xml:space="preserve"> travaux </w:t>
+      </w:r>
+      <w:r>
+        <w:rPr>
+          <w:rFonts w:asciiTheme="majorHAnsi" w:hAnsiTheme="majorHAnsi"/>
+        </w:rPr>
+        <w:t>(</w:t>
+      </w:r>
+      <w:r>
+        <w:rPr>
+          <w:rFonts w:asciiTheme="majorHAnsi" w:hAnsiTheme="majorHAnsi"/>
+        </w:rPr>
+        <w:t>spécifications générales</w:t>
+      </w:r>
+      <w:r>
+        <w:rPr>
+          <w:rFonts w:asciiTheme="majorHAnsi" w:hAnsiTheme="majorHAnsi"/>
+        </w:rPr>
+        <w:t xml:space="preserve">) </w:t>
       </w:r>
       <w:r>
         <w:rPr>
@@ -1755,7 +1784,26 @@
         <w:rPr>
           <w:rFonts w:asciiTheme="majorHAnsi" w:hAnsiTheme="majorHAnsi"/>
         </w:rPr>
-        <w:t>, M. Guilloteau Kevin</w:t>
+        <w:t>,</w:t>
+      </w:r>
+      <w:r>
+        <w:rPr>
+          <w:rFonts w:asciiTheme="majorHAnsi" w:hAnsiTheme="majorHAnsi"/>
+        </w:rPr>
+        <w:t xml:space="preserve"> M. Réau Pierrick (service informatique),</w:t>
+      </w:r>
+      <w:r>
+        <w:rPr>
+          <w:rFonts w:asciiTheme="majorHAnsi" w:hAnsiTheme="majorHAnsi"/>
+        </w:rPr>
+        <w:t xml:space="preserve"> M. </w:t>
+      </w:r>
+      <w:r>
+        <w:rPr>
+          <w:rFonts w:asciiTheme="majorHAnsi" w:hAnsiTheme="majorHAnsi"/>
+        </w:rPr>
+        <w:lastRenderedPageBreak/>
+        <w:t>Guilloteau Kevin</w:t>
       </w:r>
       <w:r>
         <w:rPr>
@@ -1773,14 +1821,7 @@
         <w:rPr>
           <w:rFonts w:asciiTheme="majorHAnsi" w:hAnsiTheme="majorHAnsi"/>
         </w:rPr>
-        <w:t xml:space="preserve">M. </w:t>
-      </w:r>
-      <w:r>
-        <w:rPr>
-          <w:rFonts w:asciiTheme="majorHAnsi" w:hAnsiTheme="majorHAnsi"/>
-        </w:rPr>
-        <w:lastRenderedPageBreak/>
-        <w:t>Bibard</w:t>
+        <w:t>M. Bibard</w:t>
       </w:r>
       <w:r>
         <w:rPr>
@@ -2089,6 +2130,12 @@
         <w:rPr>
           <w:rFonts w:asciiTheme="majorHAnsi" w:hAnsiTheme="majorHAnsi"/>
         </w:rPr>
+        <w:t>r</w:t>
+      </w:r>
+      <w:r>
+        <w:rPr>
+          <w:rFonts w:asciiTheme="majorHAnsi" w:hAnsiTheme="majorHAnsi"/>
+        </w:rPr>
         <w:t xml:space="preserve"> le format des masques d’étiquette au format XML (pour le site de TLM).</w:t>
       </w:r>
       <w:r>
@@ -2101,13 +2148,27 @@
         <w:rPr>
           <w:rFonts w:asciiTheme="majorHAnsi" w:hAnsiTheme="majorHAnsi"/>
         </w:rPr>
-        <w:t xml:space="preserve">Concernant le planning, nous voulons que la communication avec l’automate de l’étiqueteuse « Mulet » soit établie </w:t>
-      </w:r>
-      <w:r>
-        <w:rPr>
-          <w:rFonts w:asciiTheme="majorHAnsi" w:hAnsiTheme="majorHAnsi"/>
-        </w:rPr>
-        <w:t>pour/avant</w:t>
+        <w:t xml:space="preserve">Concernant le planning, nous </w:t>
+      </w:r>
+      <w:r>
+        <w:rPr>
+          <w:rFonts w:asciiTheme="majorHAnsi" w:hAnsiTheme="majorHAnsi"/>
+        </w:rPr>
+        <w:t>souhaitons</w:t>
+      </w:r>
+      <w:bookmarkStart w:id="0" w:name="_GoBack"/>
+      <w:bookmarkEnd w:id="0"/>
+      <w:r>
+        <w:rPr>
+          <w:rFonts w:asciiTheme="majorHAnsi" w:hAnsiTheme="majorHAnsi"/>
+        </w:rPr>
+        <w:t xml:space="preserve"> que la communication avec l’automate de l’étiqueteuse « Mulet » soit établie </w:t>
+      </w:r>
+      <w:r>
+        <w:rPr>
+          <w:rFonts w:asciiTheme="majorHAnsi" w:hAnsiTheme="majorHAnsi"/>
+        </w:rPr>
+        <w:t>pour</w:t>
       </w:r>
       <w:r>
         <w:rPr>
@@ -3008,7 +3069,7 @@
 </file>
 
 <file path=customXml/itemProps1.xml><?xml version="1.0" encoding="utf-8"?>
-<ds:datastoreItem xmlns:ds="http://schemas.openxmlformats.org/officeDocument/2006/customXml" ds:itemID="{524BFFBB-C517-44C3-A897-851A5F996551}">
+<ds:datastoreItem xmlns:ds="http://schemas.openxmlformats.org/officeDocument/2006/customXml" ds:itemID="{C762D6F5-7739-41E6-8A6F-2930BDDE6DE1}">
   <ds:schemaRefs>
     <ds:schemaRef ds:uri="http://schemas.openxmlformats.org/officeDocument/2006/bibliography"/>
   </ds:schemaRefs>

</xml_diff>

<commit_message>
Modifications fichiers semaine 4.
</commit_message>
<xml_diff>
--- a/CDC.docx
+++ b/CDC.docx
@@ -174,13 +174,69 @@
         <w:rPr>
           <w:rFonts w:asciiTheme="majorHAnsi" w:hAnsiTheme="majorHAnsi"/>
         </w:rPr>
-        <w:t xml:space="preserve">La société Jyga a été retenue pour la création du portique et la solution VideoJet a été choisie pour les étiqueteuses. </w:t>
-      </w:r>
-      <w:r>
-        <w:rPr>
-          <w:rFonts w:asciiTheme="majorHAnsi" w:hAnsiTheme="majorHAnsi"/>
-        </w:rPr>
-        <w:t>L’application MesToColis permet de communiquer avec le portique et les étiqueteuses. Celle-ci génère un fichier d’échange et le dépose dans un répertoire qui va être scruté par un applicatif fournisseur (iDaro) et qui va permettre l’envoi des informations aux étiqueteuses.</w:t>
+        <w:t xml:space="preserve">La société </w:t>
+      </w:r>
+      <w:proofErr w:type="spellStart"/>
+      <w:r>
+        <w:rPr>
+          <w:rFonts w:asciiTheme="majorHAnsi" w:hAnsiTheme="majorHAnsi"/>
+        </w:rPr>
+        <w:t>Jyga</w:t>
+      </w:r>
+      <w:proofErr w:type="spellEnd"/>
+      <w:r>
+        <w:rPr>
+          <w:rFonts w:asciiTheme="majorHAnsi" w:hAnsiTheme="majorHAnsi"/>
+        </w:rPr>
+        <w:t xml:space="preserve"> a été retenue pour la création du portique et la solution </w:t>
+      </w:r>
+      <w:proofErr w:type="spellStart"/>
+      <w:r>
+        <w:rPr>
+          <w:rFonts w:asciiTheme="majorHAnsi" w:hAnsiTheme="majorHAnsi"/>
+        </w:rPr>
+        <w:t>VideoJet</w:t>
+      </w:r>
+      <w:proofErr w:type="spellEnd"/>
+      <w:r>
+        <w:rPr>
+          <w:rFonts w:asciiTheme="majorHAnsi" w:hAnsiTheme="majorHAnsi"/>
+        </w:rPr>
+        <w:t xml:space="preserve"> a été choisie pour les étiqueteuses. </w:t>
+      </w:r>
+      <w:r>
+        <w:rPr>
+          <w:rFonts w:asciiTheme="majorHAnsi" w:hAnsiTheme="majorHAnsi"/>
+        </w:rPr>
+        <w:t xml:space="preserve">L’application </w:t>
+      </w:r>
+      <w:proofErr w:type="spellStart"/>
+      <w:r>
+        <w:rPr>
+          <w:rFonts w:asciiTheme="majorHAnsi" w:hAnsiTheme="majorHAnsi"/>
+        </w:rPr>
+        <w:t>MesToColis</w:t>
+      </w:r>
+      <w:proofErr w:type="spellEnd"/>
+      <w:r>
+        <w:rPr>
+          <w:rFonts w:asciiTheme="majorHAnsi" w:hAnsiTheme="majorHAnsi"/>
+        </w:rPr>
+        <w:t xml:space="preserve"> permet de communiquer avec le portique et les étiqueteuses. Celle-ci génère un fichier d’échange et le dépose dans un répertoire qui va être scruté par un applicatif fournisseur (</w:t>
+      </w:r>
+      <w:proofErr w:type="spellStart"/>
+      <w:r>
+        <w:rPr>
+          <w:rFonts w:asciiTheme="majorHAnsi" w:hAnsiTheme="majorHAnsi"/>
+        </w:rPr>
+        <w:t>iDaro</w:t>
+      </w:r>
+      <w:proofErr w:type="spellEnd"/>
+      <w:r>
+        <w:rPr>
+          <w:rFonts w:asciiTheme="majorHAnsi" w:hAnsiTheme="majorHAnsi"/>
+        </w:rPr>
+        <w:t>) et qui va permettre l’envoi des informations aux étiqueteuses.</w:t>
       </w:r>
       <w:r>
         <w:rPr>
@@ -1026,9 +1082,13 @@
                             <w:pPr>
                               <w:jc w:val="center"/>
                             </w:pPr>
+                            <w:proofErr w:type="spellStart"/>
+                            <w:proofErr w:type="gramStart"/>
                             <w:r>
                               <w:t>iDaro</w:t>
                             </w:r>
+                            <w:proofErr w:type="spellEnd"/>
+                            <w:proofErr w:type="gramEnd"/>
                           </w:p>
                         </w:txbxContent>
                       </wps:txbx>
@@ -1366,7 +1426,35 @@
         <w:rPr>
           <w:rFonts w:asciiTheme="majorHAnsi" w:hAnsiTheme="majorHAnsi"/>
         </w:rPr>
-        <w:t>L’objectif principal du projet est de supprimer le logiciel iDaro et de redévelopper en interne Fleury Michon la communication entre le MES et les étiqueteuses VideoJet lors de la palettisation sur la ligne L98 ainsi que sur la ligne L99 (avec le Mulet).</w:t>
+        <w:t xml:space="preserve">L’objectif principal du projet est de supprimer le logiciel </w:t>
+      </w:r>
+      <w:proofErr w:type="spellStart"/>
+      <w:r>
+        <w:rPr>
+          <w:rFonts w:asciiTheme="majorHAnsi" w:hAnsiTheme="majorHAnsi"/>
+        </w:rPr>
+        <w:t>iDaro</w:t>
+      </w:r>
+      <w:proofErr w:type="spellEnd"/>
+      <w:r>
+        <w:rPr>
+          <w:rFonts w:asciiTheme="majorHAnsi" w:hAnsiTheme="majorHAnsi"/>
+        </w:rPr>
+        <w:t xml:space="preserve"> et de redévelopper en interne Fleury Michon la communication entre le MES et les étiqueteuses </w:t>
+      </w:r>
+      <w:proofErr w:type="spellStart"/>
+      <w:r>
+        <w:rPr>
+          <w:rFonts w:asciiTheme="majorHAnsi" w:hAnsiTheme="majorHAnsi"/>
+        </w:rPr>
+        <w:t>VideoJet</w:t>
+      </w:r>
+      <w:proofErr w:type="spellEnd"/>
+      <w:r>
+        <w:rPr>
+          <w:rFonts w:asciiTheme="majorHAnsi" w:hAnsiTheme="majorHAnsi"/>
+        </w:rPr>
+        <w:t xml:space="preserve"> lors de la palettisation sur la ligne L98 ainsi que sur la ligne L99 (avec le Mulet).</w:t>
       </w:r>
       <w:r>
         <w:rPr>
@@ -1457,8 +1545,17 @@
           <w:b/>
         </w:rPr>
         <w:tab/>
-        <w:t xml:space="preserve">            Zipher</w:t>
-      </w:r>
+        <w:t xml:space="preserve">            </w:t>
+      </w:r>
+      <w:proofErr w:type="spellStart"/>
+      <w:r>
+        <w:rPr>
+          <w:rFonts w:asciiTheme="majorHAnsi" w:hAnsiTheme="majorHAnsi"/>
+          <w:b/>
+        </w:rPr>
+        <w:t>Zipher</w:t>
+      </w:r>
+      <w:proofErr w:type="spellEnd"/>
       <w:r>
         <w:rPr>
           <w:rFonts w:asciiTheme="majorHAnsi" w:hAnsiTheme="majorHAnsi"/>
@@ -1573,13 +1670,23 @@
         </w:rPr>
         <w:t xml:space="preserve">avec création fichier </w:t>
       </w:r>
-      <w:r>
-        <w:rPr>
-          <w:rFonts w:asciiTheme="majorHAnsi" w:hAnsiTheme="majorHAnsi"/>
-          <w:b/>
-        </w:rPr>
-        <w:t xml:space="preserve">tempon </w:t>
-      </w:r>
+      <w:proofErr w:type="spellStart"/>
+      <w:r>
+        <w:rPr>
+          <w:rFonts w:asciiTheme="majorHAnsi" w:hAnsiTheme="majorHAnsi"/>
+          <w:b/>
+        </w:rPr>
+        <w:t>tempon</w:t>
+      </w:r>
+      <w:proofErr w:type="spellEnd"/>
+      <w:r>
+        <w:rPr>
+          <w:rFonts w:asciiTheme="majorHAnsi" w:hAnsiTheme="majorHAnsi"/>
+          <w:b/>
+        </w:rPr>
+        <w:t xml:space="preserve"> </w:t>
+      </w:r>
+      <w:proofErr w:type="spellStart"/>
       <w:r>
         <w:rPr>
           <w:rFonts w:asciiTheme="majorHAnsi" w:hAnsiTheme="majorHAnsi"/>
@@ -1587,6 +1694,7 @@
         </w:rPr>
         <w:t>xml</w:t>
       </w:r>
+      <w:proofErr w:type="spellEnd"/>
     </w:p>
     <w:p>
       <w:pPr>
@@ -1602,33 +1710,69 @@
           <w:b/>
           <w:highlight w:val="lightGray"/>
         </w:rPr>
-        <w:t>ETUDES EFFECTUER</w:t>
-      </w:r>
-      <w:r>
-        <w:rPr>
-          <w:rFonts w:asciiTheme="majorHAnsi" w:hAnsiTheme="majorHAnsi"/>
-          <w:b/>
-        </w:rPr>
-        <w:br/>
-      </w:r>
-      <w:r>
-        <w:rPr>
-          <w:rFonts w:asciiTheme="majorHAnsi" w:hAnsiTheme="majorHAnsi"/>
-        </w:rPr>
-        <w:br/>
-      </w:r>
-      <w:r>
-        <w:rPr>
-          <w:rFonts w:asciiTheme="majorHAnsi" w:hAnsiTheme="majorHAnsi"/>
-        </w:rPr>
-        <w:t xml:space="preserve">De nombreuses études et travaux ont été effectué sur ce projet </w:t>
-      </w:r>
-      <w:r>
-        <w:rPr>
-          <w:rFonts w:asciiTheme="majorHAnsi" w:hAnsiTheme="majorHAnsi"/>
-        </w:rPr>
-        <w:t>par M. Réau</w:t>
-      </w:r>
+        <w:t xml:space="preserve">ETUDES </w:t>
+      </w:r>
+      <w:r>
+        <w:rPr>
+          <w:rFonts w:asciiTheme="majorHAnsi" w:hAnsiTheme="majorHAnsi"/>
+          <w:b/>
+          <w:highlight w:val="lightGray"/>
+        </w:rPr>
+        <w:t>EFFECTUEES</w:t>
+      </w:r>
+      <w:r>
+        <w:rPr>
+          <w:rFonts w:asciiTheme="majorHAnsi" w:hAnsiTheme="majorHAnsi"/>
+          <w:b/>
+        </w:rPr>
+        <w:br/>
+      </w:r>
+      <w:r>
+        <w:rPr>
+          <w:rFonts w:asciiTheme="majorHAnsi" w:hAnsiTheme="majorHAnsi"/>
+        </w:rPr>
+        <w:br/>
+      </w:r>
+      <w:r>
+        <w:rPr>
+          <w:rFonts w:asciiTheme="majorHAnsi" w:hAnsiTheme="majorHAnsi"/>
+        </w:rPr>
+        <w:t xml:space="preserve">De nombreuses études et travaux ont été </w:t>
+      </w:r>
+      <w:r>
+        <w:rPr>
+          <w:rFonts w:asciiTheme="majorHAnsi" w:hAnsiTheme="majorHAnsi"/>
+        </w:rPr>
+        <w:t>effectué</w:t>
+      </w:r>
+      <w:bookmarkStart w:id="0" w:name="_GoBack"/>
+      <w:bookmarkEnd w:id="0"/>
+      <w:r>
+        <w:rPr>
+          <w:rFonts w:asciiTheme="majorHAnsi" w:hAnsiTheme="majorHAnsi"/>
+        </w:rPr>
+        <w:t>s</w:t>
+      </w:r>
+      <w:r>
+        <w:rPr>
+          <w:rFonts w:asciiTheme="majorHAnsi" w:hAnsiTheme="majorHAnsi"/>
+        </w:rPr>
+        <w:t xml:space="preserve"> sur ce projet </w:t>
+      </w:r>
+      <w:r>
+        <w:rPr>
+          <w:rFonts w:asciiTheme="majorHAnsi" w:hAnsiTheme="majorHAnsi"/>
+        </w:rPr>
+        <w:t xml:space="preserve">par M. </w:t>
+      </w:r>
+      <w:proofErr w:type="spellStart"/>
+      <w:r>
+        <w:rPr>
+          <w:rFonts w:asciiTheme="majorHAnsi" w:hAnsiTheme="majorHAnsi"/>
+        </w:rPr>
+        <w:t>Réau</w:t>
+      </w:r>
+      <w:proofErr w:type="spellEnd"/>
       <w:r>
         <w:rPr>
           <w:rFonts w:asciiTheme="majorHAnsi" w:hAnsiTheme="majorHAnsi"/>
@@ -1766,7 +1910,21 @@
         <w:rPr>
           <w:rFonts w:asciiTheme="majorHAnsi" w:hAnsiTheme="majorHAnsi"/>
         </w:rPr>
-        <w:t xml:space="preserve"> (responsable process)</w:t>
+        <w:t xml:space="preserve"> (responsable </w:t>
+      </w:r>
+      <w:proofErr w:type="spellStart"/>
+      <w:r>
+        <w:rPr>
+          <w:rFonts w:asciiTheme="majorHAnsi" w:hAnsiTheme="majorHAnsi"/>
+        </w:rPr>
+        <w:t>process</w:t>
+      </w:r>
+      <w:proofErr w:type="spellEnd"/>
+      <w:r>
+        <w:rPr>
+          <w:rFonts w:asciiTheme="majorHAnsi" w:hAnsiTheme="majorHAnsi"/>
+        </w:rPr>
+        <w:t>)</w:t>
       </w:r>
       <w:r>
         <w:rPr>
@@ -1790,20 +1948,42 @@
         <w:rPr>
           <w:rFonts w:asciiTheme="majorHAnsi" w:hAnsiTheme="majorHAnsi"/>
         </w:rPr>
-        <w:t xml:space="preserve"> M. Réau Pierrick (service informatique),</w:t>
-      </w:r>
-      <w:r>
-        <w:rPr>
-          <w:rFonts w:asciiTheme="majorHAnsi" w:hAnsiTheme="majorHAnsi"/>
-        </w:rPr>
         <w:t xml:space="preserve"> M. </w:t>
       </w:r>
+      <w:proofErr w:type="spellStart"/>
+      <w:r>
+        <w:rPr>
+          <w:rFonts w:asciiTheme="majorHAnsi" w:hAnsiTheme="majorHAnsi"/>
+        </w:rPr>
+        <w:t>Réau</w:t>
+      </w:r>
+      <w:proofErr w:type="spellEnd"/>
+      <w:r>
+        <w:rPr>
+          <w:rFonts w:asciiTheme="majorHAnsi" w:hAnsiTheme="majorHAnsi"/>
+        </w:rPr>
+        <w:t xml:space="preserve"> Pierrick (service informatique),</w:t>
+      </w:r>
+      <w:r>
+        <w:rPr>
+          <w:rFonts w:asciiTheme="majorHAnsi" w:hAnsiTheme="majorHAnsi"/>
+        </w:rPr>
+        <w:t xml:space="preserve"> M. </w:t>
+      </w:r>
+      <w:proofErr w:type="spellStart"/>
       <w:r>
         <w:rPr>
           <w:rFonts w:asciiTheme="majorHAnsi" w:hAnsiTheme="majorHAnsi"/>
         </w:rPr>
         <w:lastRenderedPageBreak/>
-        <w:t>Guilloteau Kevin</w:t>
+        <w:t>Guilloteau</w:t>
+      </w:r>
+      <w:proofErr w:type="spellEnd"/>
+      <w:r>
+        <w:rPr>
+          <w:rFonts w:asciiTheme="majorHAnsi" w:hAnsiTheme="majorHAnsi"/>
+        </w:rPr>
+        <w:t xml:space="preserve"> Kevin</w:t>
       </w:r>
       <w:r>
         <w:rPr>
@@ -1969,7 +2149,21 @@
         <w:rPr>
           <w:rFonts w:asciiTheme="majorHAnsi" w:hAnsiTheme="majorHAnsi"/>
         </w:rPr>
-        <w:t>. Celui-ci enverra alors les données à étiqueter aux différentes étiqueteuses VideoJet. Une vérification supplémentaire par l’automate sera faite pour vérifier la cohérence des informations transmis par le MES et celle du lecteur CAB.</w:t>
+        <w:t xml:space="preserve">. Celui-ci enverra alors les données à étiqueter aux différentes étiqueteuses </w:t>
+      </w:r>
+      <w:proofErr w:type="spellStart"/>
+      <w:r>
+        <w:rPr>
+          <w:rFonts w:asciiTheme="majorHAnsi" w:hAnsiTheme="majorHAnsi"/>
+        </w:rPr>
+        <w:t>VideoJet</w:t>
+      </w:r>
+      <w:proofErr w:type="spellEnd"/>
+      <w:r>
+        <w:rPr>
+          <w:rFonts w:asciiTheme="majorHAnsi" w:hAnsiTheme="majorHAnsi"/>
+        </w:rPr>
+        <w:t>. Une vérification supplémentaire par l’automate sera faite pour vérifier la cohérence des informations transmis par le MES et celle du lecteur CAB.</w:t>
       </w:r>
       <w:r>
         <w:rPr>
@@ -2156,8 +2350,6 @@
         </w:rPr>
         <w:t>souhaitons</w:t>
       </w:r>
-      <w:bookmarkStart w:id="0" w:name="_GoBack"/>
-      <w:bookmarkEnd w:id="0"/>
       <w:r>
         <w:rPr>
           <w:rFonts w:asciiTheme="majorHAnsi" w:hAnsiTheme="majorHAnsi"/>
@@ -3069,7 +3261,7 @@
 </file>
 
 <file path=customXml/itemProps1.xml><?xml version="1.0" encoding="utf-8"?>
-<ds:datastoreItem xmlns:ds="http://schemas.openxmlformats.org/officeDocument/2006/customXml" ds:itemID="{C762D6F5-7739-41E6-8A6F-2930BDDE6DE1}">
+<ds:datastoreItem xmlns:ds="http://schemas.openxmlformats.org/officeDocument/2006/customXml" ds:itemID="{3A16B754-CDAB-4765-A381-6968F475E677}">
   <ds:schemaRefs>
     <ds:schemaRef ds:uri="http://schemas.openxmlformats.org/officeDocument/2006/bibliography"/>
   </ds:schemaRefs>

</xml_diff>